<commit_message>
Updated meeting minutes (2nd February)
</commit_message>
<xml_diff>
--- a/Documents/02022015 Meeting Minutes.docx
+++ b/Documents/02022015 Meeting Minutes.docx
@@ -666,43 +666,560 @@
     </w:p>
     <w:p>
       <w:pPr>
-        <w:pStyle w:val="ListParagraph"/>
-        <w:numPr>
-          <w:ilvl w:val="1"/>
-          <w:numId w:val="1"/>
-        </w:numPr>
-      </w:pPr>
-    </w:p>
-    <w:p>
-      <w:pPr>
-        <w:pStyle w:val="ListParagraph"/>
-      </w:pPr>
-    </w:p>
-    <w:p>
-      <w:pPr>
-        <w:pStyle w:val="ListParagraph"/>
-        <w:numPr>
-          <w:ilvl w:val="0"/>
-          <w:numId w:val="1"/>
-        </w:numPr>
-      </w:pPr>
-      <w:r>
-        <w:t>Tasks</w:t>
-      </w:r>
-    </w:p>
-    <w:p>
-      <w:pPr>
-        <w:pStyle w:val="ListParagraph"/>
-        <w:numPr>
-          <w:ilvl w:val="1"/>
-          <w:numId w:val="1"/>
-        </w:numPr>
-      </w:pPr>
-      <w:r>
-        <w:t>Do this when all the other peasants are writing user stories.</w:t>
+        <w:pStyle w:val="NormalWeb"/>
+        <w:numPr>
+          <w:ilvl w:val="1"/>
+          <w:numId w:val="1"/>
+        </w:numPr>
+        <w:spacing w:after="198" w:afterAutospacing="0" w:line="357" w:lineRule="atLeast"/>
+        <w:rPr>
+          <w:rFonts w:ascii="Helvetica" w:hAnsi="Helvetica" w:cs="Helvetica"/>
+          <w:color w:val="222222"/>
+          <w:sz w:val="21"/>
+          <w:szCs w:val="21"/>
+        </w:rPr>
+      </w:pPr>
+      <w:r>
+        <w:rPr>
+          <w:rFonts w:ascii="Helvetica" w:hAnsi="Helvetica" w:cs="Helvetica"/>
+          <w:color w:val="222222"/>
+          <w:sz w:val="21"/>
+          <w:szCs w:val="21"/>
+        </w:rPr>
+        <w:lastRenderedPageBreak/>
+        <w:t xml:space="preserve">As a young girl </w:t>
+      </w:r>
+      <w:proofErr w:type="spellStart"/>
+      <w:r>
+        <w:rPr>
+          <w:rFonts w:ascii="Helvetica" w:hAnsi="Helvetica" w:cs="Helvetica"/>
+          <w:color w:val="222222"/>
+          <w:sz w:val="21"/>
+          <w:szCs w:val="21"/>
+        </w:rPr>
+        <w:t>i</w:t>
+      </w:r>
+      <w:proofErr w:type="spellEnd"/>
+      <w:r>
+        <w:rPr>
+          <w:rFonts w:ascii="Helvetica" w:hAnsi="Helvetica" w:cs="Helvetica"/>
+          <w:color w:val="222222"/>
+          <w:sz w:val="21"/>
+          <w:szCs w:val="21"/>
+        </w:rPr>
+        <w:t xml:space="preserve"> would like to see the game with lots of pretty colours.</w:t>
+      </w:r>
+    </w:p>
+    <w:p>
+      <w:pPr>
+        <w:pStyle w:val="NormalWeb"/>
+        <w:numPr>
+          <w:ilvl w:val="1"/>
+          <w:numId w:val="1"/>
+        </w:numPr>
+        <w:spacing w:after="198" w:afterAutospacing="0" w:line="357" w:lineRule="atLeast"/>
+        <w:rPr>
+          <w:rFonts w:ascii="Helvetica" w:hAnsi="Helvetica" w:cs="Helvetica"/>
+          <w:color w:val="222222"/>
+          <w:sz w:val="21"/>
+          <w:szCs w:val="21"/>
+        </w:rPr>
+      </w:pPr>
+      <w:r>
+        <w:rPr>
+          <w:rFonts w:ascii="Helvetica" w:hAnsi="Helvetica" w:cs="Helvetica"/>
+          <w:color w:val="222222"/>
+          <w:sz w:val="21"/>
+          <w:szCs w:val="21"/>
+        </w:rPr>
+        <w:t xml:space="preserve">As a mother </w:t>
+      </w:r>
+      <w:proofErr w:type="spellStart"/>
+      <w:r>
+        <w:rPr>
+          <w:rFonts w:ascii="Helvetica" w:hAnsi="Helvetica" w:cs="Helvetica"/>
+          <w:color w:val="222222"/>
+          <w:sz w:val="21"/>
+          <w:szCs w:val="21"/>
+        </w:rPr>
+        <w:t>i</w:t>
+      </w:r>
+      <w:proofErr w:type="spellEnd"/>
+      <w:r>
+        <w:rPr>
+          <w:rFonts w:ascii="Helvetica" w:hAnsi="Helvetica" w:cs="Helvetica"/>
+          <w:color w:val="222222"/>
+          <w:sz w:val="21"/>
+          <w:szCs w:val="21"/>
+        </w:rPr>
+        <w:t xml:space="preserve"> would like the game to be child friendly and use simplified language so my kids can play easily.</w:t>
+      </w:r>
+    </w:p>
+    <w:p>
+      <w:pPr>
+        <w:pStyle w:val="NormalWeb"/>
+        <w:numPr>
+          <w:ilvl w:val="1"/>
+          <w:numId w:val="1"/>
+        </w:numPr>
+        <w:spacing w:after="198" w:afterAutospacing="0" w:line="357" w:lineRule="atLeast"/>
+        <w:rPr>
+          <w:rFonts w:ascii="Helvetica" w:hAnsi="Helvetica" w:cs="Helvetica"/>
+          <w:color w:val="222222"/>
+          <w:sz w:val="21"/>
+          <w:szCs w:val="21"/>
+        </w:rPr>
+      </w:pPr>
+      <w:r>
+        <w:rPr>
+          <w:rFonts w:ascii="Helvetica" w:hAnsi="Helvetica" w:cs="Helvetica"/>
+          <w:color w:val="222222"/>
+          <w:sz w:val="21"/>
+          <w:szCs w:val="21"/>
+        </w:rPr>
+        <w:t xml:space="preserve">As a player with colour blindness </w:t>
+      </w:r>
+      <w:proofErr w:type="spellStart"/>
+      <w:r>
+        <w:rPr>
+          <w:rFonts w:ascii="Helvetica" w:hAnsi="Helvetica" w:cs="Helvetica"/>
+          <w:color w:val="222222"/>
+          <w:sz w:val="21"/>
+          <w:szCs w:val="21"/>
+        </w:rPr>
+        <w:t>i</w:t>
+      </w:r>
+      <w:proofErr w:type="spellEnd"/>
+      <w:r>
+        <w:rPr>
+          <w:rFonts w:ascii="Helvetica" w:hAnsi="Helvetica" w:cs="Helvetica"/>
+          <w:color w:val="222222"/>
+          <w:sz w:val="21"/>
+          <w:szCs w:val="21"/>
+        </w:rPr>
+        <w:t xml:space="preserve"> would like to see an option to change the colours so it is easier for me to see the game.</w:t>
+      </w:r>
+    </w:p>
+    <w:p>
+      <w:pPr>
+        <w:pStyle w:val="NormalWeb"/>
+        <w:numPr>
+          <w:ilvl w:val="1"/>
+          <w:numId w:val="1"/>
+        </w:numPr>
+        <w:spacing w:after="198" w:afterAutospacing="0" w:line="357" w:lineRule="atLeast"/>
+        <w:rPr>
+          <w:rFonts w:ascii="Helvetica" w:hAnsi="Helvetica" w:cs="Helvetica"/>
+          <w:color w:val="222222"/>
+          <w:sz w:val="21"/>
+          <w:szCs w:val="21"/>
+        </w:rPr>
+      </w:pPr>
+      <w:r>
+        <w:rPr>
+          <w:rFonts w:ascii="Helvetica" w:hAnsi="Helvetica" w:cs="Helvetica"/>
+          <w:color w:val="222222"/>
+          <w:sz w:val="21"/>
+          <w:szCs w:val="21"/>
+        </w:rPr>
+        <w:t xml:space="preserve">As a regular gamer, </w:t>
+      </w:r>
+      <w:proofErr w:type="spellStart"/>
+      <w:r>
+        <w:rPr>
+          <w:rFonts w:ascii="Helvetica" w:hAnsi="Helvetica" w:cs="Helvetica"/>
+          <w:color w:val="222222"/>
+          <w:sz w:val="21"/>
+          <w:szCs w:val="21"/>
+        </w:rPr>
+        <w:t>i</w:t>
+      </w:r>
+      <w:proofErr w:type="spellEnd"/>
+      <w:r>
+        <w:rPr>
+          <w:rFonts w:ascii="Helvetica" w:hAnsi="Helvetica" w:cs="Helvetica"/>
+          <w:color w:val="222222"/>
+          <w:sz w:val="21"/>
+          <w:szCs w:val="21"/>
+        </w:rPr>
+        <w:t xml:space="preserve"> would like the game to be fairly challenging so </w:t>
+      </w:r>
+      <w:proofErr w:type="spellStart"/>
+      <w:r>
+        <w:rPr>
+          <w:rFonts w:ascii="Helvetica" w:hAnsi="Helvetica" w:cs="Helvetica"/>
+          <w:color w:val="222222"/>
+          <w:sz w:val="21"/>
+          <w:szCs w:val="21"/>
+        </w:rPr>
+        <w:t>i</w:t>
+      </w:r>
+      <w:proofErr w:type="spellEnd"/>
+      <w:r>
+        <w:rPr>
+          <w:rFonts w:ascii="Helvetica" w:hAnsi="Helvetica" w:cs="Helvetica"/>
+          <w:color w:val="222222"/>
+          <w:sz w:val="21"/>
+          <w:szCs w:val="21"/>
+        </w:rPr>
+        <w:t xml:space="preserve"> do not lose interest.</w:t>
+      </w:r>
+    </w:p>
+    <w:p>
+      <w:pPr>
+        <w:pStyle w:val="NormalWeb"/>
+        <w:numPr>
+          <w:ilvl w:val="1"/>
+          <w:numId w:val="1"/>
+        </w:numPr>
+        <w:spacing w:after="198" w:afterAutospacing="0" w:line="357" w:lineRule="atLeast"/>
+        <w:rPr>
+          <w:rFonts w:ascii="Helvetica" w:hAnsi="Helvetica" w:cs="Helvetica"/>
+          <w:color w:val="222222"/>
+          <w:sz w:val="21"/>
+          <w:szCs w:val="21"/>
+        </w:rPr>
+      </w:pPr>
+      <w:r>
+        <w:rPr>
+          <w:rFonts w:ascii="Helvetica" w:hAnsi="Helvetica" w:cs="Helvetica"/>
+          <w:color w:val="222222"/>
+          <w:sz w:val="21"/>
+          <w:szCs w:val="21"/>
+        </w:rPr>
+        <w:t xml:space="preserve">As an older man </w:t>
+      </w:r>
+      <w:proofErr w:type="spellStart"/>
+      <w:r>
+        <w:rPr>
+          <w:rFonts w:ascii="Helvetica" w:hAnsi="Helvetica" w:cs="Helvetica"/>
+          <w:color w:val="222222"/>
+          <w:sz w:val="21"/>
+          <w:szCs w:val="21"/>
+        </w:rPr>
+        <w:t>i</w:t>
+      </w:r>
+      <w:proofErr w:type="spellEnd"/>
+      <w:r>
+        <w:rPr>
+          <w:rFonts w:ascii="Helvetica" w:hAnsi="Helvetica" w:cs="Helvetica"/>
+          <w:color w:val="222222"/>
+          <w:sz w:val="21"/>
+          <w:szCs w:val="21"/>
+        </w:rPr>
+        <w:t xml:space="preserve"> would like the game to be patient with my progress and not punish me for it.</w:t>
+      </w:r>
+    </w:p>
+    <w:p>
+      <w:pPr>
+        <w:pStyle w:val="NormalWeb"/>
+        <w:numPr>
+          <w:ilvl w:val="1"/>
+          <w:numId w:val="1"/>
+        </w:numPr>
+        <w:spacing w:after="198" w:afterAutospacing="0" w:line="357" w:lineRule="atLeast"/>
+        <w:rPr>
+          <w:rFonts w:ascii="Helvetica" w:hAnsi="Helvetica" w:cs="Helvetica"/>
+          <w:color w:val="222222"/>
+          <w:sz w:val="21"/>
+          <w:szCs w:val="21"/>
+        </w:rPr>
+      </w:pPr>
+      <w:r>
+        <w:rPr>
+          <w:rFonts w:ascii="Helvetica" w:hAnsi="Helvetica" w:cs="Helvetica"/>
+          <w:color w:val="222222"/>
+          <w:sz w:val="21"/>
+          <w:szCs w:val="21"/>
+        </w:rPr>
+        <w:t xml:space="preserve">As </w:t>
+      </w:r>
+      <w:proofErr w:type="spellStart"/>
+      <w:r>
+        <w:rPr>
+          <w:rFonts w:ascii="Helvetica" w:hAnsi="Helvetica" w:cs="Helvetica"/>
+          <w:color w:val="222222"/>
+          <w:sz w:val="21"/>
+          <w:szCs w:val="21"/>
+        </w:rPr>
+        <w:t>i</w:t>
+      </w:r>
+      <w:proofErr w:type="spellEnd"/>
+      <w:r>
+        <w:rPr>
+          <w:rFonts w:ascii="Helvetica" w:hAnsi="Helvetica" w:cs="Helvetica"/>
+          <w:color w:val="222222"/>
+          <w:sz w:val="21"/>
+          <w:szCs w:val="21"/>
+        </w:rPr>
+        <w:t xml:space="preserve"> am recently wheelchair bound, </w:t>
+      </w:r>
+      <w:proofErr w:type="spellStart"/>
+      <w:r>
+        <w:rPr>
+          <w:rFonts w:ascii="Helvetica" w:hAnsi="Helvetica" w:cs="Helvetica"/>
+          <w:color w:val="222222"/>
+          <w:sz w:val="21"/>
+          <w:szCs w:val="21"/>
+        </w:rPr>
+        <w:t>i</w:t>
+      </w:r>
+      <w:proofErr w:type="spellEnd"/>
+      <w:r>
+        <w:rPr>
+          <w:rFonts w:ascii="Helvetica" w:hAnsi="Helvetica" w:cs="Helvetica"/>
+          <w:color w:val="222222"/>
+          <w:sz w:val="21"/>
+          <w:szCs w:val="21"/>
+        </w:rPr>
+        <w:t xml:space="preserve"> would like to see a game with a casual mode so </w:t>
+      </w:r>
+      <w:proofErr w:type="spellStart"/>
+      <w:r>
+        <w:rPr>
+          <w:rFonts w:ascii="Helvetica" w:hAnsi="Helvetica" w:cs="Helvetica"/>
+          <w:color w:val="222222"/>
+          <w:sz w:val="21"/>
+          <w:szCs w:val="21"/>
+        </w:rPr>
+        <w:t>i</w:t>
+      </w:r>
+      <w:proofErr w:type="spellEnd"/>
+      <w:r>
+        <w:rPr>
+          <w:rFonts w:ascii="Helvetica" w:hAnsi="Helvetica" w:cs="Helvetica"/>
+          <w:color w:val="222222"/>
+          <w:sz w:val="21"/>
+          <w:szCs w:val="21"/>
+        </w:rPr>
+        <w:t xml:space="preserve"> do not feel like </w:t>
+      </w:r>
+      <w:proofErr w:type="spellStart"/>
+      <w:r>
+        <w:rPr>
+          <w:rFonts w:ascii="Helvetica" w:hAnsi="Helvetica" w:cs="Helvetica"/>
+          <w:color w:val="222222"/>
+          <w:sz w:val="21"/>
+          <w:szCs w:val="21"/>
+        </w:rPr>
+        <w:t>i</w:t>
+      </w:r>
+      <w:proofErr w:type="spellEnd"/>
+      <w:r>
+        <w:rPr>
+          <w:rFonts w:ascii="Helvetica" w:hAnsi="Helvetica" w:cs="Helvetica"/>
+          <w:color w:val="222222"/>
+          <w:sz w:val="21"/>
+          <w:szCs w:val="21"/>
+        </w:rPr>
+        <w:t xml:space="preserve"> am being tested. </w:t>
+      </w:r>
+    </w:p>
+    <w:p>
+      <w:pPr>
+        <w:pStyle w:val="NormalWeb"/>
+        <w:numPr>
+          <w:ilvl w:val="1"/>
+          <w:numId w:val="1"/>
+        </w:numPr>
+        <w:spacing w:after="198" w:afterAutospacing="0" w:line="357" w:lineRule="atLeast"/>
+        <w:rPr>
+          <w:rFonts w:ascii="Helvetica" w:hAnsi="Helvetica" w:cs="Helvetica"/>
+          <w:color w:val="222222"/>
+          <w:sz w:val="21"/>
+          <w:szCs w:val="21"/>
+        </w:rPr>
+      </w:pPr>
+      <w:r>
+        <w:rPr>
+          <w:rFonts w:ascii="Helvetica" w:hAnsi="Helvetica" w:cs="Helvetica"/>
+          <w:color w:val="222222"/>
+          <w:sz w:val="21"/>
+          <w:szCs w:val="21"/>
+        </w:rPr>
+        <w:t xml:space="preserve">As a person with a short attention span </w:t>
+      </w:r>
+      <w:proofErr w:type="spellStart"/>
+      <w:r>
+        <w:rPr>
+          <w:rFonts w:ascii="Helvetica" w:hAnsi="Helvetica" w:cs="Helvetica"/>
+          <w:color w:val="222222"/>
+          <w:sz w:val="21"/>
+          <w:szCs w:val="21"/>
+        </w:rPr>
+        <w:t>i</w:t>
+      </w:r>
+      <w:proofErr w:type="spellEnd"/>
+      <w:r>
+        <w:rPr>
+          <w:rFonts w:ascii="Helvetica" w:hAnsi="Helvetica" w:cs="Helvetica"/>
+          <w:color w:val="222222"/>
+          <w:sz w:val="21"/>
+          <w:szCs w:val="21"/>
+        </w:rPr>
+        <w:t xml:space="preserve"> would like a mode that is fast paced and keeps me focused.</w:t>
+      </w:r>
+    </w:p>
+    <w:p>
+      <w:pPr>
+        <w:pStyle w:val="NormalWeb"/>
+        <w:numPr>
+          <w:ilvl w:val="1"/>
+          <w:numId w:val="1"/>
+        </w:numPr>
+        <w:spacing w:after="198" w:afterAutospacing="0" w:line="357" w:lineRule="atLeast"/>
+        <w:rPr>
+          <w:rFonts w:ascii="Helvetica" w:hAnsi="Helvetica" w:cs="Helvetica"/>
+          <w:color w:val="222222"/>
+          <w:sz w:val="21"/>
+          <w:szCs w:val="21"/>
+        </w:rPr>
+      </w:pPr>
+      <w:r>
+        <w:rPr>
+          <w:rFonts w:ascii="Helvetica" w:hAnsi="Helvetica" w:cs="Helvetica"/>
+          <w:color w:val="222222"/>
+          <w:sz w:val="21"/>
+          <w:szCs w:val="21"/>
+        </w:rPr>
+        <w:t xml:space="preserve">As </w:t>
+      </w:r>
+      <w:proofErr w:type="spellStart"/>
+      <w:r>
+        <w:rPr>
+          <w:rFonts w:ascii="Helvetica" w:hAnsi="Helvetica" w:cs="Helvetica"/>
+          <w:color w:val="222222"/>
+          <w:sz w:val="21"/>
+          <w:szCs w:val="21"/>
+        </w:rPr>
+        <w:t>i</w:t>
+      </w:r>
+      <w:proofErr w:type="spellEnd"/>
+      <w:r>
+        <w:rPr>
+          <w:rFonts w:ascii="Helvetica" w:hAnsi="Helvetica" w:cs="Helvetica"/>
+          <w:color w:val="222222"/>
+          <w:sz w:val="21"/>
+          <w:szCs w:val="21"/>
+        </w:rPr>
+        <w:t xml:space="preserve"> am really into fitness, </w:t>
+      </w:r>
+      <w:proofErr w:type="spellStart"/>
+      <w:r>
+        <w:rPr>
+          <w:rFonts w:ascii="Helvetica" w:hAnsi="Helvetica" w:cs="Helvetica"/>
+          <w:color w:val="222222"/>
+          <w:sz w:val="21"/>
+          <w:szCs w:val="21"/>
+        </w:rPr>
+        <w:t>i</w:t>
+      </w:r>
+      <w:proofErr w:type="spellEnd"/>
+      <w:r>
+        <w:rPr>
+          <w:rFonts w:ascii="Helvetica" w:hAnsi="Helvetica" w:cs="Helvetica"/>
+          <w:color w:val="222222"/>
+          <w:sz w:val="21"/>
+          <w:szCs w:val="21"/>
+        </w:rPr>
+        <w:t xml:space="preserve"> would like the game to track my progress over multiple sessions.</w:t>
+      </w:r>
+    </w:p>
+    <w:p>
+      <w:pPr>
+        <w:pStyle w:val="NormalWeb"/>
+        <w:numPr>
+          <w:ilvl w:val="1"/>
+          <w:numId w:val="1"/>
+        </w:numPr>
+        <w:spacing w:after="198" w:afterAutospacing="0" w:line="357" w:lineRule="atLeast"/>
+        <w:rPr>
+          <w:rFonts w:ascii="Helvetica" w:hAnsi="Helvetica" w:cs="Helvetica"/>
+          <w:color w:val="222222"/>
+          <w:sz w:val="21"/>
+          <w:szCs w:val="21"/>
+        </w:rPr>
+      </w:pPr>
+      <w:r>
+        <w:rPr>
+          <w:rFonts w:ascii="Helvetica" w:hAnsi="Helvetica" w:cs="Helvetica"/>
+          <w:color w:val="222222"/>
+          <w:sz w:val="21"/>
+          <w:szCs w:val="21"/>
+        </w:rPr>
+        <w:t xml:space="preserve">As </w:t>
+      </w:r>
+      <w:proofErr w:type="spellStart"/>
+      <w:r>
+        <w:rPr>
+          <w:rFonts w:ascii="Helvetica" w:hAnsi="Helvetica" w:cs="Helvetica"/>
+          <w:color w:val="222222"/>
+          <w:sz w:val="21"/>
+          <w:szCs w:val="21"/>
+        </w:rPr>
+        <w:t>i</w:t>
+      </w:r>
+      <w:proofErr w:type="spellEnd"/>
+      <w:r>
+        <w:rPr>
+          <w:rFonts w:ascii="Helvetica" w:hAnsi="Helvetica" w:cs="Helvetica"/>
+          <w:color w:val="222222"/>
+          <w:sz w:val="21"/>
+          <w:szCs w:val="21"/>
+        </w:rPr>
+        <w:t xml:space="preserve"> have previously played games, </w:t>
+      </w:r>
+      <w:proofErr w:type="spellStart"/>
+      <w:r>
+        <w:rPr>
+          <w:rFonts w:ascii="Helvetica" w:hAnsi="Helvetica" w:cs="Helvetica"/>
+          <w:color w:val="222222"/>
+          <w:sz w:val="21"/>
+          <w:szCs w:val="21"/>
+        </w:rPr>
+        <w:t>i</w:t>
+      </w:r>
+      <w:proofErr w:type="spellEnd"/>
+      <w:r>
+        <w:rPr>
+          <w:rFonts w:ascii="Helvetica" w:hAnsi="Helvetica" w:cs="Helvetica"/>
+          <w:color w:val="222222"/>
+          <w:sz w:val="21"/>
+          <w:szCs w:val="21"/>
+        </w:rPr>
+        <w:t xml:space="preserve"> would like the controls to be fairly easy to pick up and fairly standardised.</w:t>
       </w:r>
       <w:bookmarkStart w:id="0" w:name="_GoBack"/>
       <w:bookmarkEnd w:id="0"/>
+    </w:p>
+    <w:p>
+      <w:pPr>
+        <w:pStyle w:val="ListParagraph"/>
+      </w:pPr>
+    </w:p>
+    <w:p>
+      <w:pPr>
+        <w:pStyle w:val="ListParagraph"/>
+        <w:numPr>
+          <w:ilvl w:val="0"/>
+          <w:numId w:val="1"/>
+        </w:numPr>
+      </w:pPr>
+      <w:r>
+        <w:t>Tasks</w:t>
+      </w:r>
+    </w:p>
+    <w:p>
+      <w:pPr>
+        <w:pStyle w:val="ListParagraph"/>
+        <w:numPr>
+          <w:ilvl w:val="1"/>
+          <w:numId w:val="1"/>
+        </w:numPr>
+      </w:pPr>
+      <w:r>
+        <w:t>Do this when all the other peasants are writing user stories.</w:t>
+      </w:r>
     </w:p>
     <w:p>
       <w:pPr>
@@ -1338,6 +1855,22 @@
       <w:contextualSpacing/>
     </w:pPr>
   </w:style>
+  <w:style w:type="paragraph" w:styleId="NormalWeb">
+    <w:name w:val="Normal (Web)"/>
+    <w:basedOn w:val="Normal"/>
+    <w:uiPriority w:val="99"/>
+    <w:unhideWhenUsed/>
+    <w:rsid w:val="002E1403"/>
+    <w:pPr>
+      <w:spacing w:before="100" w:beforeAutospacing="1" w:after="100" w:afterAutospacing="1" w:line="240" w:lineRule="auto"/>
+    </w:pPr>
+    <w:rPr>
+      <w:rFonts w:ascii="Times New Roman" w:eastAsia="Times New Roman" w:hAnsi="Times New Roman" w:cs="Times New Roman"/>
+      <w:sz w:val="24"/>
+      <w:szCs w:val="24"/>
+      <w:lang w:eastAsia="en-GB"/>
+    </w:rPr>
+  </w:style>
 </w:styles>
 </file>
 
@@ -1538,6 +2071,22 @@
       <w:ind w:left="720"/>
       <w:contextualSpacing/>
     </w:pPr>
+  </w:style>
+  <w:style w:type="paragraph" w:styleId="NormalWeb">
+    <w:name w:val="Normal (Web)"/>
+    <w:basedOn w:val="Normal"/>
+    <w:uiPriority w:val="99"/>
+    <w:unhideWhenUsed/>
+    <w:rsid w:val="002E1403"/>
+    <w:pPr>
+      <w:spacing w:before="100" w:beforeAutospacing="1" w:after="100" w:afterAutospacing="1" w:line="240" w:lineRule="auto"/>
+    </w:pPr>
+    <w:rPr>
+      <w:rFonts w:ascii="Times New Roman" w:eastAsia="Times New Roman" w:hAnsi="Times New Roman" w:cs="Times New Roman"/>
+      <w:sz w:val="24"/>
+      <w:szCs w:val="24"/>
+      <w:lang w:eastAsia="en-GB"/>
+    </w:rPr>
   </w:style>
 </w:styles>
 </file>

</xml_diff>